<commit_message>
middle point of element
</commit_message>
<xml_diff>
--- a/description.docx
+++ b/description.docx
@@ -25,13 +25,15 @@
         <w:t>)</w:t>
       </w:r>
       <w:r>
-        <w:t>, а не «редактировать план», поскольку надо разделить полномочия редактировать</w:t>
+        <w:t>, а не «редактировать план», поскольку надо разделить полномочия редактировать план, например, название, и саму схему.</w:t>
+      </w:r>
+    </w:p>
+    <w:p>
+      <w:r>
+        <w:t>По умолчанию считается, что все линии, лежащие вдоль одной прямой, лежат на одной оси. Если нужно подвинуть часть</w:t>
       </w:r>
       <w:bookmarkStart w:id="0" w:name="_GoBack"/>
       <w:bookmarkEnd w:id="0"/>
-      <w:r>
-        <w:t xml:space="preserve"> план, например, название, и саму схему.</w:t>
-      </w:r>
     </w:p>
     <w:sectPr>
       <w:pgSz w:w="11906" w:h="16838"/>

</xml_diff>

<commit_message>
sizes between both axises
</commit_message>
<xml_diff>
--- a/description.docx
+++ b/description.docx
@@ -32,8 +32,16 @@
       <w:r>
         <w:t>По умолчанию считается, что все линии, лежащие вдоль одной прямой, лежат на одной оси. Если нужно подвинуть часть</w:t>
       </w:r>
+    </w:p>
+    <w:p>
+      <w:r>
+        <w:t xml:space="preserve">Если эркер круглый, то учитывать координаты радиуса, так что получается они никак не зависят от текущей </w:t>
+      </w:r>
       <w:bookmarkStart w:id="0" w:name="_GoBack"/>
       <w:bookmarkEnd w:id="0"/>
+      <w:r>
+        <w:t>реализации.</w:t>
+      </w:r>
     </w:p>
     <w:sectPr>
       <w:pgSz w:w="11906" w:h="16838"/>

</xml_diff>